<commit_message>
add batch update signature time
</commit_message>
<xml_diff>
--- a/src/main/resources/org/openurp/degree/thesis/template/crossReview.docx
+++ b/src/main/resources/org/openurp/degree/thesis/template/crossReview.docx
@@ -13,8 +13,6 @@
           <w:szCs w:val="24"/>
         </w:rPr>
       </w:pPr>
-      <w:bookmarkStart w:id="0" w:name="_GoBack"/>
-      <w:bookmarkEnd w:id="0"/>
       <w:r>
         <w:rPr>
           <w:rFonts w:hint="eastAsia" w:ascii="黑体" w:hAnsi="黑体" w:eastAsia="黑体"/>
@@ -72,9 +70,6 @@
             <w:right w:w="108" w:type="dxa"/>
           </w:tblCellMar>
         </w:tblPrEx>
-        <w:trPr>
-          <w:wBefore w:w="0" w:type="dxa"/>
-        </w:trPr>
         <w:tc>
           <w:tcPr>
             <w:tcW w:w="1344" w:type="dxa"/>
@@ -142,6 +137,390 @@
                 <w:szCs w:val="24"/>
               </w:rPr>
               <w:t>${thesis_title}</w:t>
+            </w:r>
+          </w:p>
+        </w:tc>
+      </w:tr>
+      <w:tr>
+        <w:tblPrEx>
+          <w:tblBorders>
+            <w:top w:val="single" w:color="auto" w:sz="4" w:space="0"/>
+            <w:left w:val="single" w:color="auto" w:sz="4" w:space="0"/>
+            <w:bottom w:val="single" w:color="auto" w:sz="4" w:space="0"/>
+            <w:right w:val="single" w:color="auto" w:sz="4" w:space="0"/>
+            <w:insideH w:val="single" w:color="auto" w:sz="4" w:space="0"/>
+            <w:insideV w:val="single" w:color="auto" w:sz="4" w:space="0"/>
+          </w:tblBorders>
+          <w:tblCellMar>
+            <w:top w:w="0" w:type="dxa"/>
+            <w:left w:w="108" w:type="dxa"/>
+            <w:bottom w:w="0" w:type="dxa"/>
+            <w:right w:w="108" w:type="dxa"/>
+          </w:tblCellMar>
+        </w:tblPrEx>
+        <w:tc>
+          <w:tcPr>
+            <w:tcW w:w="1344" w:type="dxa"/>
+            <w:gridSpan w:val="2"/>
+            <w:noWrap w:val="0"/>
+            <w:vAlign w:val="top"/>
+          </w:tcPr>
+          <w:p>
+            <w:pPr>
+              <w:spacing w:line="480" w:lineRule="auto"/>
+              <w:jc w:val="center"/>
+              <w:rPr>
+                <w:rFonts w:hint="eastAsia" w:ascii="黑体" w:hAnsi="黑体" w:eastAsia="黑体"/>
+                <w:sz w:val="24"/>
+                <w:szCs w:val="24"/>
+              </w:rPr>
+            </w:pPr>
+            <w:r>
+              <w:rPr>
+                <w:rFonts w:hint="eastAsia" w:ascii="黑体" w:hAnsi="黑体" w:eastAsia="黑体"/>
+                <w:sz w:val="24"/>
+                <w:szCs w:val="24"/>
+              </w:rPr>
+              <w:t>学生姓名</w:t>
+            </w:r>
+          </w:p>
+        </w:tc>
+        <w:tc>
+          <w:tcPr>
+            <w:tcW w:w="1425" w:type="dxa"/>
+            <w:noWrap w:val="0"/>
+            <w:vAlign w:val="top"/>
+          </w:tcPr>
+          <w:p>
+            <w:pPr>
+              <w:spacing w:line="480" w:lineRule="auto"/>
+              <w:jc w:val="center"/>
+              <w:rPr>
+                <w:rFonts w:hint="eastAsia" w:ascii="黑体" w:hAnsi="黑体" w:eastAsia="黑体"/>
+                <w:sz w:val="24"/>
+                <w:szCs w:val="24"/>
+              </w:rPr>
+            </w:pPr>
+            <w:r>
+              <w:rPr>
+                <w:rFonts w:hint="eastAsia" w:ascii="宋体" w:hAnsi="宋体"/>
+                <w:sz w:val="24"/>
+                <w:szCs w:val="24"/>
+              </w:rPr>
+              <w:t>${std_name}</w:t>
+            </w:r>
+          </w:p>
+        </w:tc>
+        <w:tc>
+          <w:tcPr>
+            <w:tcW w:w="1245" w:type="dxa"/>
+            <w:gridSpan w:val="2"/>
+            <w:noWrap w:val="0"/>
+            <w:vAlign w:val="top"/>
+          </w:tcPr>
+          <w:p>
+            <w:pPr>
+              <w:spacing w:line="480" w:lineRule="auto"/>
+              <w:jc w:val="center"/>
+              <w:rPr>
+                <w:rFonts w:hint="eastAsia" w:ascii="黑体" w:hAnsi="黑体" w:eastAsia="黑体"/>
+                <w:sz w:val="24"/>
+                <w:szCs w:val="24"/>
+              </w:rPr>
+            </w:pPr>
+            <w:r>
+              <w:rPr>
+                <w:rFonts w:hint="eastAsia" w:ascii="黑体" w:hAnsi="黑体" w:eastAsia="黑体"/>
+                <w:sz w:val="24"/>
+                <w:szCs w:val="24"/>
+              </w:rPr>
+              <w:t>学   号</w:t>
+            </w:r>
+          </w:p>
+        </w:tc>
+        <w:tc>
+          <w:tcPr>
+            <w:tcW w:w="1667" w:type="dxa"/>
+            <w:noWrap w:val="0"/>
+            <w:vAlign w:val="top"/>
+          </w:tcPr>
+          <w:p>
+            <w:pPr>
+              <w:spacing w:line="480" w:lineRule="auto"/>
+              <w:jc w:val="center"/>
+              <w:rPr>
+                <w:rFonts w:hint="eastAsia" w:ascii="黑体" w:hAnsi="黑体" w:eastAsia="黑体"/>
+                <w:sz w:val="24"/>
+                <w:szCs w:val="24"/>
+              </w:rPr>
+            </w:pPr>
+            <w:r>
+              <w:rPr>
+                <w:rFonts w:hint="eastAsia" w:ascii="宋体" w:hAnsi="宋体"/>
+                <w:sz w:val="24"/>
+                <w:szCs w:val="24"/>
+              </w:rPr>
+              <w:t>${std_code}</w:t>
+            </w:r>
+          </w:p>
+        </w:tc>
+        <w:tc>
+          <w:tcPr>
+            <w:tcW w:w="1420" w:type="dxa"/>
+            <w:noWrap w:val="0"/>
+            <w:vAlign w:val="top"/>
+          </w:tcPr>
+          <w:p>
+            <w:pPr>
+              <w:spacing w:line="480" w:lineRule="auto"/>
+              <w:jc w:val="center"/>
+              <w:rPr>
+                <w:rFonts w:hint="eastAsia" w:ascii="黑体" w:hAnsi="黑体" w:eastAsia="黑体"/>
+                <w:sz w:val="24"/>
+                <w:szCs w:val="24"/>
+              </w:rPr>
+            </w:pPr>
+            <w:r>
+              <w:rPr>
+                <w:rFonts w:hint="eastAsia" w:ascii="黑体" w:hAnsi="黑体" w:eastAsia="黑体"/>
+                <w:sz w:val="24"/>
+                <w:szCs w:val="24"/>
+              </w:rPr>
+              <w:t>班    级</w:t>
+            </w:r>
+          </w:p>
+        </w:tc>
+        <w:tc>
+          <w:tcPr>
+            <w:tcW w:w="1421" w:type="dxa"/>
+            <w:noWrap w:val="0"/>
+            <w:vAlign w:val="top"/>
+          </w:tcPr>
+          <w:p>
+            <w:pPr>
+              <w:spacing w:line="480" w:lineRule="auto"/>
+              <w:jc w:val="center"/>
+              <w:rPr>
+                <w:rFonts w:hint="eastAsia" w:ascii="黑体" w:hAnsi="黑体" w:eastAsia="黑体"/>
+                <w:sz w:val="24"/>
+                <w:szCs w:val="24"/>
+              </w:rPr>
+            </w:pPr>
+            <w:r>
+              <w:rPr>
+                <w:rFonts w:hint="eastAsia" w:ascii="宋体" w:hAnsi="宋体"/>
+                <w:sz w:val="24"/>
+                <w:szCs w:val="24"/>
+              </w:rPr>
+              <w:t>${squad_name}</w:t>
+            </w:r>
+          </w:p>
+        </w:tc>
+      </w:tr>
+      <w:tr>
+        <w:tblPrEx>
+          <w:tblBorders>
+            <w:top w:val="single" w:color="auto" w:sz="4" w:space="0"/>
+            <w:left w:val="single" w:color="auto" w:sz="4" w:space="0"/>
+            <w:bottom w:val="single" w:color="auto" w:sz="4" w:space="0"/>
+            <w:right w:val="single" w:color="auto" w:sz="4" w:space="0"/>
+            <w:insideH w:val="single" w:color="auto" w:sz="4" w:space="0"/>
+            <w:insideV w:val="single" w:color="auto" w:sz="4" w:space="0"/>
+          </w:tblBorders>
+          <w:tblCellMar>
+            <w:top w:w="0" w:type="dxa"/>
+            <w:left w:w="108" w:type="dxa"/>
+            <w:bottom w:w="0" w:type="dxa"/>
+            <w:right w:w="108" w:type="dxa"/>
+          </w:tblCellMar>
+        </w:tblPrEx>
+        <w:tc>
+          <w:tcPr>
+            <w:tcW w:w="1344" w:type="dxa"/>
+            <w:gridSpan w:val="2"/>
+            <w:noWrap w:val="0"/>
+            <w:vAlign w:val="top"/>
+          </w:tcPr>
+          <w:p>
+            <w:pPr>
+              <w:spacing w:line="480" w:lineRule="auto"/>
+              <w:jc w:val="center"/>
+              <w:rPr>
+                <w:rFonts w:hint="eastAsia" w:ascii="黑体" w:hAnsi="黑体" w:eastAsia="黑体"/>
+                <w:sz w:val="24"/>
+                <w:szCs w:val="24"/>
+              </w:rPr>
+            </w:pPr>
+            <w:r>
+              <w:rPr>
+                <w:rFonts w:hint="eastAsia" w:ascii="黑体" w:hAnsi="黑体" w:eastAsia="黑体"/>
+                <w:sz w:val="24"/>
+                <w:szCs w:val="24"/>
+              </w:rPr>
+              <w:t xml:space="preserve">专 </w:t>
+            </w:r>
+            <w:r>
+              <w:rPr>
+                <w:rFonts w:ascii="黑体" w:hAnsi="黑体" w:eastAsia="黑体"/>
+                <w:sz w:val="24"/>
+                <w:szCs w:val="24"/>
+              </w:rPr>
+              <w:t xml:space="preserve"> </w:t>
+            </w:r>
+            <w:r>
+              <w:rPr>
+                <w:rFonts w:hint="eastAsia" w:ascii="黑体" w:hAnsi="黑体" w:eastAsia="黑体"/>
+                <w:sz w:val="24"/>
+                <w:szCs w:val="24"/>
+              </w:rPr>
+              <w:t xml:space="preserve">  业</w:t>
+            </w:r>
+          </w:p>
+        </w:tc>
+        <w:tc>
+          <w:tcPr>
+            <w:tcW w:w="1425" w:type="dxa"/>
+            <w:noWrap w:val="0"/>
+            <w:vAlign w:val="top"/>
+          </w:tcPr>
+          <w:p>
+            <w:pPr>
+              <w:spacing w:line="480" w:lineRule="auto"/>
+              <w:jc w:val="center"/>
+              <w:rPr>
+                <w:rFonts w:hint="eastAsia" w:ascii="黑体" w:hAnsi="黑体" w:eastAsia="黑体"/>
+                <w:sz w:val="24"/>
+                <w:szCs w:val="24"/>
+              </w:rPr>
+            </w:pPr>
+            <w:r>
+              <w:rPr>
+                <w:rFonts w:hint="eastAsia" w:ascii="宋体" w:hAnsi="宋体"/>
+                <w:sz w:val="24"/>
+                <w:szCs w:val="24"/>
+              </w:rPr>
+              <w:t>${major_name}</w:t>
+            </w:r>
+          </w:p>
+        </w:tc>
+        <w:tc>
+          <w:tcPr>
+            <w:tcW w:w="1245" w:type="dxa"/>
+            <w:gridSpan w:val="2"/>
+            <w:noWrap w:val="0"/>
+            <w:vAlign w:val="top"/>
+          </w:tcPr>
+          <w:p>
+            <w:pPr>
+              <w:spacing w:line="480" w:lineRule="auto"/>
+              <w:jc w:val="center"/>
+              <w:rPr>
+                <w:rFonts w:hint="eastAsia" w:ascii="黑体" w:hAnsi="黑体" w:eastAsia="黑体"/>
+                <w:sz w:val="24"/>
+                <w:szCs w:val="24"/>
+              </w:rPr>
+            </w:pPr>
+            <w:r>
+              <w:rPr>
+                <w:rFonts w:hint="eastAsia" w:ascii="黑体" w:hAnsi="黑体" w:eastAsia="黑体"/>
+                <w:sz w:val="24"/>
+                <w:szCs w:val="24"/>
+              </w:rPr>
+              <w:t>学院</w:t>
+            </w:r>
+            <w:r>
+              <w:rPr>
+                <w:rFonts w:ascii="黑体" w:hAnsi="黑体" w:eastAsia="黑体"/>
+                <w:sz w:val="24"/>
+                <w:szCs w:val="24"/>
+              </w:rPr>
+              <w:t>(</w:t>
+            </w:r>
+            <w:r>
+              <w:rPr>
+                <w:rFonts w:hint="eastAsia" w:ascii="黑体" w:hAnsi="黑体" w:eastAsia="黑体"/>
+                <w:sz w:val="24"/>
+                <w:szCs w:val="24"/>
+              </w:rPr>
+              <w:t>系)</w:t>
+            </w:r>
+          </w:p>
+        </w:tc>
+        <w:tc>
+          <w:tcPr>
+            <w:tcW w:w="1667" w:type="dxa"/>
+            <w:noWrap w:val="0"/>
+            <w:vAlign w:val="top"/>
+          </w:tcPr>
+          <w:p>
+            <w:pPr>
+              <w:spacing w:line="480" w:lineRule="auto"/>
+              <w:jc w:val="center"/>
+              <w:rPr>
+                <w:rFonts w:hint="eastAsia" w:ascii="黑体" w:hAnsi="黑体" w:eastAsia="黑体"/>
+                <w:sz w:val="24"/>
+                <w:szCs w:val="24"/>
+              </w:rPr>
+            </w:pPr>
+            <w:r>
+              <w:rPr>
+                <w:rFonts w:hint="eastAsia" w:ascii="宋体" w:hAnsi="宋体"/>
+                <w:sz w:val="24"/>
+                <w:szCs w:val="24"/>
+              </w:rPr>
+              <w:t>${department_name}</w:t>
+            </w:r>
+          </w:p>
+        </w:tc>
+        <w:tc>
+          <w:tcPr>
+            <w:tcW w:w="1420" w:type="dxa"/>
+            <w:noWrap w:val="0"/>
+            <w:vAlign w:val="top"/>
+          </w:tcPr>
+          <w:p>
+            <w:pPr>
+              <w:spacing w:line="480" w:lineRule="auto"/>
+              <w:jc w:val="center"/>
+              <w:rPr>
+                <w:rFonts w:hint="eastAsia" w:ascii="黑体" w:hAnsi="黑体" w:eastAsia="黑体"/>
+                <w:sz w:val="24"/>
+                <w:szCs w:val="24"/>
+              </w:rPr>
+            </w:pPr>
+            <w:r>
+              <w:rPr>
+                <w:rFonts w:hint="eastAsia" w:ascii="黑体" w:hAnsi="黑体" w:eastAsia="黑体"/>
+                <w:sz w:val="24"/>
+                <w:szCs w:val="24"/>
+              </w:rPr>
+              <w:t>指导老师</w:t>
+            </w:r>
+          </w:p>
+        </w:tc>
+        <w:tc>
+          <w:tcPr>
+            <w:tcW w:w="1421" w:type="dxa"/>
+            <w:noWrap w:val="0"/>
+            <w:vAlign w:val="top"/>
+          </w:tcPr>
+          <w:p>
+            <w:pPr>
+              <w:spacing w:line="480" w:lineRule="auto"/>
+              <w:jc w:val="center"/>
+              <w:rPr>
+                <w:rFonts w:hint="eastAsia" w:ascii="黑体" w:hAnsi="黑体" w:eastAsia="黑体"/>
+                <w:sz w:val="24"/>
+                <w:szCs w:val="24"/>
+              </w:rPr>
+            </w:pPr>
+            <w:r>
+              <w:rPr>
+                <w:rFonts w:hint="eastAsia" w:ascii="宋体" w:hAnsi="宋体"/>
+                <w:sz w:val="24"/>
+                <w:szCs w:val="24"/>
+              </w:rPr>
+              <w:t>${advisor_name}</w:t>
             </w:r>
           </w:p>
         </w:tc>
@@ -164,45 +543,133 @@
           </w:tblCellMar>
         </w:tblPrEx>
         <w:trPr>
-          <w:wBefore w:w="0" w:type="dxa"/>
+          <w:trHeight w:val="7654" w:hRule="atLeast"/>
         </w:trPr>
         <w:tc>
           <w:tcPr>
-            <w:tcW w:w="1344" w:type="dxa"/>
-            <w:gridSpan w:val="2"/>
-            <w:noWrap w:val="0"/>
-            <w:vAlign w:val="top"/>
-          </w:tcPr>
-          <w:p>
-            <w:pPr>
-              <w:spacing w:line="480" w:lineRule="auto"/>
-              <w:jc w:val="center"/>
-              <w:rPr>
-                <w:rFonts w:hint="eastAsia" w:ascii="黑体" w:hAnsi="黑体" w:eastAsia="黑体"/>
-                <w:sz w:val="24"/>
-                <w:szCs w:val="24"/>
-              </w:rPr>
-            </w:pPr>
-            <w:r>
-              <w:rPr>
-                <w:rFonts w:hint="eastAsia" w:ascii="黑体" w:hAnsi="黑体" w:eastAsia="黑体"/>
-                <w:sz w:val="24"/>
-                <w:szCs w:val="24"/>
-              </w:rPr>
-              <w:t>学生姓名</w:t>
-            </w:r>
-          </w:p>
-        </w:tc>
-        <w:tc>
-          <w:tcPr>
-            <w:tcW w:w="1425" w:type="dxa"/>
-            <w:noWrap w:val="0"/>
-            <w:vAlign w:val="top"/>
-          </w:tcPr>
-          <w:p>
-            <w:pPr>
-              <w:spacing w:line="480" w:lineRule="auto"/>
-              <w:jc w:val="center"/>
+            <w:tcW w:w="675" w:type="dxa"/>
+            <w:noWrap w:val="0"/>
+            <w:vAlign w:val="top"/>
+          </w:tcPr>
+          <w:p>
+            <w:pPr>
+              <w:spacing w:line="480" w:lineRule="auto"/>
+              <w:jc w:val="center"/>
+              <w:rPr>
+                <w:rFonts w:ascii="黑体" w:hAnsi="黑体" w:eastAsia="黑体"/>
+                <w:sz w:val="24"/>
+                <w:szCs w:val="24"/>
+              </w:rPr>
+            </w:pPr>
+          </w:p>
+          <w:p>
+            <w:pPr>
+              <w:spacing w:line="480" w:lineRule="auto"/>
+              <w:jc w:val="center"/>
+              <w:rPr>
+                <w:rFonts w:ascii="黑体" w:hAnsi="黑体" w:eastAsia="黑体"/>
+                <w:sz w:val="24"/>
+                <w:szCs w:val="24"/>
+              </w:rPr>
+            </w:pPr>
+          </w:p>
+          <w:p>
+            <w:pPr>
+              <w:spacing w:line="480" w:lineRule="auto"/>
+              <w:rPr>
+                <w:rFonts w:hint="eastAsia" w:ascii="黑体" w:hAnsi="黑体" w:eastAsia="黑体"/>
+                <w:sz w:val="24"/>
+                <w:szCs w:val="24"/>
+              </w:rPr>
+            </w:pPr>
+          </w:p>
+          <w:p>
+            <w:pPr>
+              <w:spacing w:line="480" w:lineRule="auto"/>
+              <w:jc w:val="center"/>
+              <w:rPr>
+                <w:rFonts w:ascii="黑体" w:hAnsi="黑体" w:eastAsia="黑体"/>
+                <w:sz w:val="24"/>
+                <w:szCs w:val="24"/>
+              </w:rPr>
+            </w:pPr>
+          </w:p>
+          <w:p>
+            <w:pPr>
+              <w:spacing w:line="480" w:lineRule="auto"/>
+              <w:jc w:val="center"/>
+              <w:rPr>
+                <w:rFonts w:ascii="黑体" w:hAnsi="黑体" w:eastAsia="黑体"/>
+                <w:sz w:val="24"/>
+                <w:szCs w:val="24"/>
+              </w:rPr>
+            </w:pPr>
+            <w:r>
+              <w:rPr>
+                <w:rFonts w:hint="eastAsia" w:ascii="黑体" w:hAnsi="黑体" w:eastAsia="黑体"/>
+                <w:sz w:val="24"/>
+                <w:szCs w:val="24"/>
+              </w:rPr>
+              <w:t>简评</w:t>
+            </w:r>
+            <w:r>
+              <w:rPr>
+                <w:rFonts w:ascii="黑体" w:hAnsi="黑体" w:eastAsia="黑体"/>
+                <w:sz w:val="24"/>
+                <w:szCs w:val="24"/>
+              </w:rPr>
+              <w:t>意见</w:t>
+            </w:r>
+          </w:p>
+          <w:p>
+            <w:pPr>
+              <w:spacing w:line="480" w:lineRule="auto"/>
+              <w:rPr>
+                <w:rFonts w:hint="eastAsia" w:ascii="黑体" w:hAnsi="黑体" w:eastAsia="黑体"/>
+                <w:sz w:val="24"/>
+                <w:szCs w:val="24"/>
+              </w:rPr>
+            </w:pPr>
+          </w:p>
+          <w:p>
+            <w:pPr>
+              <w:spacing w:line="480" w:lineRule="auto"/>
+              <w:rPr>
+                <w:rFonts w:hint="eastAsia" w:ascii="黑体" w:hAnsi="黑体" w:eastAsia="黑体"/>
+                <w:sz w:val="24"/>
+                <w:szCs w:val="24"/>
+              </w:rPr>
+            </w:pPr>
+          </w:p>
+          <w:p>
+            <w:pPr>
+              <w:spacing w:line="480" w:lineRule="auto"/>
+              <w:rPr>
+                <w:rFonts w:hint="eastAsia" w:ascii="黑体" w:hAnsi="黑体" w:eastAsia="黑体"/>
+                <w:sz w:val="24"/>
+                <w:szCs w:val="24"/>
+              </w:rPr>
+            </w:pPr>
+          </w:p>
+        </w:tc>
+        <w:tc>
+          <w:tcPr>
+            <w:tcW w:w="7847" w:type="dxa"/>
+            <w:gridSpan w:val="7"/>
+            <w:noWrap w:val="0"/>
+            <w:tcMar>
+              <w:top w:w="170" w:type="dxa"/>
+              <w:left w:w="108" w:type="dxa"/>
+              <w:bottom w:w="170" w:type="dxa"/>
+              <w:right w:w="108" w:type="dxa"/>
+            </w:tcMar>
+            <w:vAlign w:val="top"/>
+          </w:tcPr>
+          <w:p>
+            <w:pPr>
+              <w:spacing w:line="480" w:lineRule="auto"/>
+              <w:ind w:left="0" w:leftChars="0" w:firstLine="638" w:firstLineChars="266"/>
+              <w:jc w:val="left"/>
               <w:rPr>
                 <w:rFonts w:hint="eastAsia" w:ascii="黑体" w:hAnsi="黑体" w:eastAsia="黑体"/>
                 <w:sz w:val="24"/>
@@ -215,112 +682,7 @@
                 <w:sz w:val="24"/>
                 <w:szCs w:val="24"/>
               </w:rPr>
-              <w:t>${std_name}</w:t>
-            </w:r>
-          </w:p>
-        </w:tc>
-        <w:tc>
-          <w:tcPr>
-            <w:tcW w:w="1245" w:type="dxa"/>
-            <w:gridSpan w:val="2"/>
-            <w:noWrap w:val="0"/>
-            <w:vAlign w:val="top"/>
-          </w:tcPr>
-          <w:p>
-            <w:pPr>
-              <w:spacing w:line="480" w:lineRule="auto"/>
-              <w:jc w:val="center"/>
-              <w:rPr>
-                <w:rFonts w:hint="eastAsia" w:ascii="黑体" w:hAnsi="黑体" w:eastAsia="黑体"/>
-                <w:sz w:val="24"/>
-                <w:szCs w:val="24"/>
-              </w:rPr>
-            </w:pPr>
-            <w:r>
-              <w:rPr>
-                <w:rFonts w:hint="eastAsia" w:ascii="黑体" w:hAnsi="黑体" w:eastAsia="黑体"/>
-                <w:sz w:val="24"/>
-                <w:szCs w:val="24"/>
-              </w:rPr>
-              <w:t>学   号</w:t>
-            </w:r>
-          </w:p>
-        </w:tc>
-        <w:tc>
-          <w:tcPr>
-            <w:tcW w:w="1667" w:type="dxa"/>
-            <w:noWrap w:val="0"/>
-            <w:vAlign w:val="top"/>
-          </w:tcPr>
-          <w:p>
-            <w:pPr>
-              <w:spacing w:line="480" w:lineRule="auto"/>
-              <w:jc w:val="center"/>
-              <w:rPr>
-                <w:rFonts w:hint="eastAsia" w:ascii="黑体" w:hAnsi="黑体" w:eastAsia="黑体"/>
-                <w:sz w:val="24"/>
-                <w:szCs w:val="24"/>
-              </w:rPr>
-            </w:pPr>
-            <w:r>
-              <w:rPr>
-                <w:rFonts w:hint="eastAsia" w:ascii="宋体" w:hAnsi="宋体"/>
-                <w:sz w:val="24"/>
-                <w:szCs w:val="24"/>
-              </w:rPr>
-              <w:t>${std_code}</w:t>
-            </w:r>
-          </w:p>
-        </w:tc>
-        <w:tc>
-          <w:tcPr>
-            <w:tcW w:w="1420" w:type="dxa"/>
-            <w:noWrap w:val="0"/>
-            <w:vAlign w:val="top"/>
-          </w:tcPr>
-          <w:p>
-            <w:pPr>
-              <w:spacing w:line="480" w:lineRule="auto"/>
-              <w:jc w:val="center"/>
-              <w:rPr>
-                <w:rFonts w:hint="eastAsia" w:ascii="黑体" w:hAnsi="黑体" w:eastAsia="黑体"/>
-                <w:sz w:val="24"/>
-                <w:szCs w:val="24"/>
-              </w:rPr>
-            </w:pPr>
-            <w:r>
-              <w:rPr>
-                <w:rFonts w:hint="eastAsia" w:ascii="黑体" w:hAnsi="黑体" w:eastAsia="黑体"/>
-                <w:sz w:val="24"/>
-                <w:szCs w:val="24"/>
-              </w:rPr>
-              <w:t>班    级</w:t>
-            </w:r>
-          </w:p>
-        </w:tc>
-        <w:tc>
-          <w:tcPr>
-            <w:tcW w:w="1421" w:type="dxa"/>
-            <w:noWrap w:val="0"/>
-            <w:vAlign w:val="top"/>
-          </w:tcPr>
-          <w:p>
-            <w:pPr>
-              <w:spacing w:line="480" w:lineRule="auto"/>
-              <w:jc w:val="center"/>
-              <w:rPr>
-                <w:rFonts w:hint="eastAsia" w:ascii="黑体" w:hAnsi="黑体" w:eastAsia="黑体"/>
-                <w:sz w:val="24"/>
-                <w:szCs w:val="24"/>
-              </w:rPr>
-            </w:pPr>
-            <w:r>
-              <w:rPr>
-                <w:rFonts w:hint="eastAsia" w:ascii="宋体" w:hAnsi="宋体"/>
-                <w:sz w:val="24"/>
-                <w:szCs w:val="24"/>
-              </w:rPr>
-              <w:t>${squad_name}</w:t>
+              <w:t>${cross_review_opinion}</w:t>
             </w:r>
           </w:p>
         </w:tc>
@@ -343,11 +705,38 @@
           </w:tblCellMar>
         </w:tblPrEx>
         <w:trPr>
-          <w:wBefore w:w="0" w:type="dxa"/>
+          <w:trHeight w:val="242" w:hRule="atLeast"/>
         </w:trPr>
         <w:tc>
           <w:tcPr>
-            <w:tcW w:w="1344" w:type="dxa"/>
+            <w:tcW w:w="2840" w:type="dxa"/>
+            <w:gridSpan w:val="4"/>
+            <w:noWrap w:val="0"/>
+            <w:vAlign w:val="top"/>
+          </w:tcPr>
+          <w:p>
+            <w:pPr>
+              <w:spacing w:line="480" w:lineRule="auto"/>
+              <w:jc w:val="center"/>
+              <w:rPr>
+                <w:rFonts w:hint="eastAsia" w:ascii="黑体" w:hAnsi="黑体" w:eastAsia="黑体"/>
+                <w:sz w:val="24"/>
+                <w:szCs w:val="24"/>
+              </w:rPr>
+            </w:pPr>
+            <w:r>
+              <w:rPr>
+                <w:rFonts w:hint="eastAsia" w:ascii="黑体" w:hAnsi="黑体" w:eastAsia="黑体"/>
+                <w:sz w:val="24"/>
+                <w:szCs w:val="24"/>
+              </w:rPr>
+              <w:t>论文(设计)得分</w:t>
+            </w:r>
+          </w:p>
+        </w:tc>
+        <w:tc>
+          <w:tcPr>
+            <w:tcW w:w="2841" w:type="dxa"/>
             <w:gridSpan w:val="2"/>
             <w:noWrap w:val="0"/>
             <w:vAlign w:val="top"/>
@@ -364,114 +753,74 @@
             </w:pPr>
             <w:r>
               <w:rPr>
-                <w:rFonts w:hint="eastAsia" w:ascii="黑体" w:hAnsi="黑体" w:eastAsia="黑体"/>
-                <w:sz w:val="24"/>
-                <w:szCs w:val="24"/>
-              </w:rPr>
-              <w:t xml:space="preserve">专 </w:t>
-            </w:r>
-            <w:r>
+                <w:rFonts w:hint="eastAsia" w:ascii="宋体" w:hAnsi="宋体"/>
+                <w:sz w:val="24"/>
+                <w:szCs w:val="24"/>
+              </w:rPr>
+              <w:t>${cross_review_score}</w:t>
+            </w:r>
+          </w:p>
+        </w:tc>
+        <w:tc>
+          <w:tcPr>
+            <w:tcW w:w="2841" w:type="dxa"/>
+            <w:gridSpan w:val="2"/>
+            <w:vMerge w:val="restart"/>
+            <w:noWrap w:val="0"/>
+            <w:vAlign w:val="top"/>
+          </w:tcPr>
+          <w:p>
+            <w:pPr>
+              <w:spacing w:line="480" w:lineRule="auto"/>
+              <w:jc w:val="left"/>
               <w:rPr>
                 <w:rFonts w:ascii="黑体" w:hAnsi="黑体" w:eastAsia="黑体"/>
                 <w:sz w:val="24"/>
                 <w:szCs w:val="24"/>
               </w:rPr>
-              <w:t xml:space="preserve"> </w:t>
-            </w:r>
-            <w:r>
-              <w:rPr>
-                <w:rFonts w:hint="eastAsia" w:ascii="黑体" w:hAnsi="黑体" w:eastAsia="黑体"/>
-                <w:sz w:val="24"/>
-                <w:szCs w:val="24"/>
-              </w:rPr>
-              <w:t xml:space="preserve">  业</w:t>
-            </w:r>
-          </w:p>
-        </w:tc>
-        <w:tc>
-          <w:tcPr>
-            <w:tcW w:w="1425" w:type="dxa"/>
-            <w:noWrap w:val="0"/>
-            <w:vAlign w:val="top"/>
-          </w:tcPr>
-          <w:p>
-            <w:pPr>
-              <w:spacing w:line="480" w:lineRule="auto"/>
-              <w:jc w:val="center"/>
-              <w:rPr>
-                <w:rFonts w:hint="eastAsia" w:ascii="黑体" w:hAnsi="黑体" w:eastAsia="黑体"/>
-                <w:sz w:val="24"/>
-                <w:szCs w:val="24"/>
-              </w:rPr>
-            </w:pPr>
-            <w:r>
+            </w:pPr>
+            <w:r>
+              <w:rPr>
+                <w:rFonts w:hint="eastAsia" w:ascii="黑体" w:hAnsi="黑体" w:eastAsia="黑体"/>
+                <w:sz w:val="24"/>
+                <w:szCs w:val="24"/>
+              </w:rPr>
+              <w:t>评阅教师：[#img src=esign height="10mm" width="30mm" /]</w:t>
+            </w:r>
+            <w:bookmarkStart w:id="0" w:name="_GoBack"/>
+            <w:bookmarkEnd w:id="0"/>
+          </w:p>
+          <w:p>
+            <w:pPr>
+              <w:spacing w:line="480" w:lineRule="auto"/>
+              <w:jc w:val="center"/>
+              <w:rPr>
+                <w:rFonts w:ascii="黑体" w:hAnsi="黑体" w:eastAsia="黑体"/>
+                <w:sz w:val="24"/>
+                <w:szCs w:val="24"/>
+              </w:rPr>
+            </w:pPr>
+          </w:p>
+          <w:p>
+            <w:pPr>
+              <w:spacing w:line="480" w:lineRule="auto"/>
+              <w:jc w:val="center"/>
+              <w:rPr>
+                <w:rFonts w:hint="eastAsia" w:ascii="黑体" w:hAnsi="黑体" w:eastAsia="黑体"/>
+                <w:sz w:val="24"/>
+                <w:szCs w:val="24"/>
+              </w:rPr>
+            </w:pPr>
+          </w:p>
+          <w:p>
+            <w:pPr>
+              <w:spacing w:line="480" w:lineRule="auto"/>
+              <w:jc w:val="right"/>
               <w:rPr>
                 <w:rFonts w:hint="eastAsia" w:ascii="宋体" w:hAnsi="宋体"/>
                 <w:sz w:val="24"/>
                 <w:szCs w:val="24"/>
               </w:rPr>
-              <w:t>${major_name}</w:t>
-            </w:r>
-          </w:p>
-        </w:tc>
-        <w:tc>
-          <w:tcPr>
-            <w:tcW w:w="1245" w:type="dxa"/>
-            <w:gridSpan w:val="2"/>
-            <w:noWrap w:val="0"/>
-            <w:vAlign w:val="top"/>
-          </w:tcPr>
-          <w:p>
-            <w:pPr>
-              <w:spacing w:line="480" w:lineRule="auto"/>
-              <w:jc w:val="center"/>
-              <w:rPr>
-                <w:rFonts w:hint="eastAsia" w:ascii="黑体" w:hAnsi="黑体" w:eastAsia="黑体"/>
-                <w:sz w:val="24"/>
-                <w:szCs w:val="24"/>
-              </w:rPr>
-            </w:pPr>
-            <w:r>
-              <w:rPr>
-                <w:rFonts w:hint="eastAsia" w:ascii="黑体" w:hAnsi="黑体" w:eastAsia="黑体"/>
-                <w:sz w:val="24"/>
-                <w:szCs w:val="24"/>
-              </w:rPr>
-              <w:t>学院</w:t>
-            </w:r>
-            <w:r>
-              <w:rPr>
-                <w:rFonts w:ascii="黑体" w:hAnsi="黑体" w:eastAsia="黑体"/>
-                <w:sz w:val="24"/>
-                <w:szCs w:val="24"/>
-              </w:rPr>
-              <w:t>(</w:t>
-            </w:r>
-            <w:r>
-              <w:rPr>
-                <w:rFonts w:hint="eastAsia" w:ascii="黑体" w:hAnsi="黑体" w:eastAsia="黑体"/>
-                <w:sz w:val="24"/>
-                <w:szCs w:val="24"/>
-              </w:rPr>
-              <w:t>系)</w:t>
-            </w:r>
-          </w:p>
-        </w:tc>
-        <w:tc>
-          <w:tcPr>
-            <w:tcW w:w="1667" w:type="dxa"/>
-            <w:noWrap w:val="0"/>
-            <w:vAlign w:val="top"/>
-          </w:tcPr>
-          <w:p>
-            <w:pPr>
-              <w:spacing w:line="480" w:lineRule="auto"/>
-              <w:jc w:val="center"/>
-              <w:rPr>
-                <w:rFonts w:hint="eastAsia" w:ascii="黑体" w:hAnsi="黑体" w:eastAsia="黑体"/>
-                <w:sz w:val="24"/>
-                <w:szCs w:val="24"/>
-              </w:rPr>
             </w:pPr>
             <w:r>
               <w:rPr>
@@ -479,59 +828,7 @@
                 <w:sz w:val="24"/>
                 <w:szCs w:val="24"/>
               </w:rPr>
-              <w:t>${department_name}</w:t>
-            </w:r>
-          </w:p>
-        </w:tc>
-        <w:tc>
-          <w:tcPr>
-            <w:tcW w:w="1420" w:type="dxa"/>
-            <w:noWrap w:val="0"/>
-            <w:vAlign w:val="top"/>
-          </w:tcPr>
-          <w:p>
-            <w:pPr>
-              <w:spacing w:line="480" w:lineRule="auto"/>
-              <w:jc w:val="center"/>
-              <w:rPr>
-                <w:rFonts w:hint="eastAsia" w:ascii="黑体" w:hAnsi="黑体" w:eastAsia="黑体"/>
-                <w:sz w:val="24"/>
-                <w:szCs w:val="24"/>
-              </w:rPr>
-            </w:pPr>
-            <w:r>
-              <w:rPr>
-                <w:rFonts w:hint="eastAsia" w:ascii="黑体" w:hAnsi="黑体" w:eastAsia="黑体"/>
-                <w:sz w:val="24"/>
-                <w:szCs w:val="24"/>
-              </w:rPr>
-              <w:t>指导老师</w:t>
-            </w:r>
-          </w:p>
-        </w:tc>
-        <w:tc>
-          <w:tcPr>
-            <w:tcW w:w="1421" w:type="dxa"/>
-            <w:noWrap w:val="0"/>
-            <w:vAlign w:val="top"/>
-          </w:tcPr>
-          <w:p>
-            <w:pPr>
-              <w:spacing w:line="480" w:lineRule="auto"/>
-              <w:jc w:val="center"/>
-              <w:rPr>
-                <w:rFonts w:hint="eastAsia" w:ascii="黑体" w:hAnsi="黑体" w:eastAsia="黑体"/>
-                <w:sz w:val="24"/>
-                <w:szCs w:val="24"/>
-              </w:rPr>
-            </w:pPr>
-            <w:r>
-              <w:rPr>
-                <w:rFonts w:hint="eastAsia" w:ascii="宋体" w:hAnsi="宋体"/>
-                <w:sz w:val="24"/>
-                <w:szCs w:val="24"/>
-              </w:rPr>
-              <w:t>${advisor_name}</w:t>
+              <w:t>${date}</w:t>
             </w:r>
           </w:p>
         </w:tc>
@@ -554,315 +851,6 @@
           </w:tblCellMar>
         </w:tblPrEx>
         <w:trPr>
-          <w:wBefore w:w="0" w:type="dxa"/>
-          <w:trHeight w:val="7654" w:hRule="atLeast"/>
-        </w:trPr>
-        <w:tc>
-          <w:tcPr>
-            <w:tcW w:w="675" w:type="dxa"/>
-            <w:noWrap w:val="0"/>
-            <w:vAlign w:val="top"/>
-          </w:tcPr>
-          <w:p>
-            <w:pPr>
-              <w:spacing w:line="480" w:lineRule="auto"/>
-              <w:jc w:val="center"/>
-              <w:rPr>
-                <w:rFonts w:ascii="黑体" w:hAnsi="黑体" w:eastAsia="黑体"/>
-                <w:sz w:val="24"/>
-                <w:szCs w:val="24"/>
-              </w:rPr>
-            </w:pPr>
-          </w:p>
-          <w:p>
-            <w:pPr>
-              <w:spacing w:line="480" w:lineRule="auto"/>
-              <w:jc w:val="center"/>
-              <w:rPr>
-                <w:rFonts w:ascii="黑体" w:hAnsi="黑体" w:eastAsia="黑体"/>
-                <w:sz w:val="24"/>
-                <w:szCs w:val="24"/>
-              </w:rPr>
-            </w:pPr>
-          </w:p>
-          <w:p>
-            <w:pPr>
-              <w:spacing w:line="480" w:lineRule="auto"/>
-              <w:rPr>
-                <w:rFonts w:hint="eastAsia" w:ascii="黑体" w:hAnsi="黑体" w:eastAsia="黑体"/>
-                <w:sz w:val="24"/>
-                <w:szCs w:val="24"/>
-              </w:rPr>
-            </w:pPr>
-          </w:p>
-          <w:p>
-            <w:pPr>
-              <w:spacing w:line="480" w:lineRule="auto"/>
-              <w:jc w:val="center"/>
-              <w:rPr>
-                <w:rFonts w:ascii="黑体" w:hAnsi="黑体" w:eastAsia="黑体"/>
-                <w:sz w:val="24"/>
-                <w:szCs w:val="24"/>
-              </w:rPr>
-            </w:pPr>
-          </w:p>
-          <w:p>
-            <w:pPr>
-              <w:spacing w:line="480" w:lineRule="auto"/>
-              <w:jc w:val="center"/>
-              <w:rPr>
-                <w:rFonts w:ascii="黑体" w:hAnsi="黑体" w:eastAsia="黑体"/>
-                <w:sz w:val="24"/>
-                <w:szCs w:val="24"/>
-              </w:rPr>
-            </w:pPr>
-            <w:r>
-              <w:rPr>
-                <w:rFonts w:hint="eastAsia" w:ascii="黑体" w:hAnsi="黑体" w:eastAsia="黑体"/>
-                <w:sz w:val="24"/>
-                <w:szCs w:val="24"/>
-              </w:rPr>
-              <w:t>简评</w:t>
-            </w:r>
-            <w:r>
-              <w:rPr>
-                <w:rFonts w:ascii="黑体" w:hAnsi="黑体" w:eastAsia="黑体"/>
-                <w:sz w:val="24"/>
-                <w:szCs w:val="24"/>
-              </w:rPr>
-              <w:t>意见</w:t>
-            </w:r>
-          </w:p>
-          <w:p>
-            <w:pPr>
-              <w:spacing w:line="480" w:lineRule="auto"/>
-              <w:rPr>
-                <w:rFonts w:hint="eastAsia" w:ascii="黑体" w:hAnsi="黑体" w:eastAsia="黑体"/>
-                <w:sz w:val="24"/>
-                <w:szCs w:val="24"/>
-              </w:rPr>
-            </w:pPr>
-          </w:p>
-          <w:p>
-            <w:pPr>
-              <w:spacing w:line="480" w:lineRule="auto"/>
-              <w:rPr>
-                <w:rFonts w:hint="eastAsia" w:ascii="黑体" w:hAnsi="黑体" w:eastAsia="黑体"/>
-                <w:sz w:val="24"/>
-                <w:szCs w:val="24"/>
-              </w:rPr>
-            </w:pPr>
-          </w:p>
-          <w:p>
-            <w:pPr>
-              <w:spacing w:line="480" w:lineRule="auto"/>
-              <w:rPr>
-                <w:rFonts w:hint="eastAsia" w:ascii="黑体" w:hAnsi="黑体" w:eastAsia="黑体"/>
-                <w:sz w:val="24"/>
-                <w:szCs w:val="24"/>
-              </w:rPr>
-            </w:pPr>
-          </w:p>
-        </w:tc>
-        <w:tc>
-          <w:tcPr>
-            <w:tcW w:w="7847" w:type="dxa"/>
-            <w:gridSpan w:val="7"/>
-            <w:noWrap w:val="0"/>
-            <w:tcMar>
-              <w:top w:w="170" w:type="dxa"/>
-              <w:left w:w="108" w:type="dxa"/>
-              <w:bottom w:w="170" w:type="dxa"/>
-              <w:right w:w="108" w:type="dxa"/>
-            </w:tcMar>
-            <w:vAlign w:val="top"/>
-          </w:tcPr>
-          <w:p>
-            <w:pPr>
-              <w:spacing w:line="480" w:lineRule="auto"/>
-              <w:ind w:left="0" w:leftChars="0" w:firstLine="638" w:firstLineChars="266"/>
-              <w:jc w:val="left"/>
-              <w:rPr>
-                <w:rFonts w:hint="eastAsia" w:ascii="黑体" w:hAnsi="黑体" w:eastAsia="黑体"/>
-                <w:sz w:val="24"/>
-                <w:szCs w:val="24"/>
-              </w:rPr>
-            </w:pPr>
-            <w:r>
-              <w:rPr>
-                <w:rFonts w:hint="eastAsia" w:ascii="宋体" w:hAnsi="宋体"/>
-                <w:sz w:val="24"/>
-                <w:szCs w:val="24"/>
-              </w:rPr>
-              <w:t>${cross_review_opinion}</w:t>
-            </w:r>
-          </w:p>
-        </w:tc>
-      </w:tr>
-      <w:tr>
-        <w:tblPrEx>
-          <w:tblBorders>
-            <w:top w:val="single" w:color="auto" w:sz="4" w:space="0"/>
-            <w:left w:val="single" w:color="auto" w:sz="4" w:space="0"/>
-            <w:bottom w:val="single" w:color="auto" w:sz="4" w:space="0"/>
-            <w:right w:val="single" w:color="auto" w:sz="4" w:space="0"/>
-            <w:insideH w:val="single" w:color="auto" w:sz="4" w:space="0"/>
-            <w:insideV w:val="single" w:color="auto" w:sz="4" w:space="0"/>
-          </w:tblBorders>
-          <w:tblCellMar>
-            <w:top w:w="0" w:type="dxa"/>
-            <w:left w:w="108" w:type="dxa"/>
-            <w:bottom w:w="0" w:type="dxa"/>
-            <w:right w:w="108" w:type="dxa"/>
-          </w:tblCellMar>
-        </w:tblPrEx>
-        <w:trPr>
-          <w:wBefore w:w="0" w:type="dxa"/>
-          <w:trHeight w:val="242" w:hRule="atLeast"/>
-        </w:trPr>
-        <w:tc>
-          <w:tcPr>
-            <w:tcW w:w="2840" w:type="dxa"/>
-            <w:gridSpan w:val="4"/>
-            <w:noWrap w:val="0"/>
-            <w:vAlign w:val="top"/>
-          </w:tcPr>
-          <w:p>
-            <w:pPr>
-              <w:spacing w:line="480" w:lineRule="auto"/>
-              <w:jc w:val="center"/>
-              <w:rPr>
-                <w:rFonts w:hint="eastAsia" w:ascii="黑体" w:hAnsi="黑体" w:eastAsia="黑体"/>
-                <w:sz w:val="24"/>
-                <w:szCs w:val="24"/>
-              </w:rPr>
-            </w:pPr>
-            <w:r>
-              <w:rPr>
-                <w:rFonts w:hint="eastAsia" w:ascii="黑体" w:hAnsi="黑体" w:eastAsia="黑体"/>
-                <w:sz w:val="24"/>
-                <w:szCs w:val="24"/>
-              </w:rPr>
-              <w:t>论文(设计)得分</w:t>
-            </w:r>
-          </w:p>
-        </w:tc>
-        <w:tc>
-          <w:tcPr>
-            <w:tcW w:w="2841" w:type="dxa"/>
-            <w:gridSpan w:val="2"/>
-            <w:noWrap w:val="0"/>
-            <w:vAlign w:val="top"/>
-          </w:tcPr>
-          <w:p>
-            <w:pPr>
-              <w:spacing w:line="480" w:lineRule="auto"/>
-              <w:jc w:val="center"/>
-              <w:rPr>
-                <w:rFonts w:hint="eastAsia" w:ascii="黑体" w:hAnsi="黑体" w:eastAsia="黑体"/>
-                <w:sz w:val="24"/>
-                <w:szCs w:val="24"/>
-              </w:rPr>
-            </w:pPr>
-            <w:r>
-              <w:rPr>
-                <w:rFonts w:hint="eastAsia" w:ascii="宋体" w:hAnsi="宋体"/>
-                <w:sz w:val="24"/>
-                <w:szCs w:val="24"/>
-              </w:rPr>
-              <w:t>${cross_review_score}</w:t>
-            </w:r>
-          </w:p>
-        </w:tc>
-        <w:tc>
-          <w:tcPr>
-            <w:tcW w:w="2841" w:type="dxa"/>
-            <w:gridSpan w:val="2"/>
-            <w:vMerge w:val="restart"/>
-            <w:noWrap w:val="0"/>
-            <w:vAlign w:val="top"/>
-          </w:tcPr>
-          <w:p>
-            <w:pPr>
-              <w:spacing w:line="480" w:lineRule="auto"/>
-              <w:jc w:val="left"/>
-              <w:rPr>
-                <w:rFonts w:ascii="黑体" w:hAnsi="黑体" w:eastAsia="黑体"/>
-                <w:sz w:val="24"/>
-                <w:szCs w:val="24"/>
-              </w:rPr>
-            </w:pPr>
-            <w:r>
-              <w:rPr>
-                <w:rFonts w:hint="eastAsia" w:ascii="黑体" w:hAnsi="黑体" w:eastAsia="黑体"/>
-                <w:sz w:val="24"/>
-                <w:szCs w:val="24"/>
-              </w:rPr>
-              <w:t>评阅教师：${cross_reviewer_name}</w:t>
-            </w:r>
-          </w:p>
-          <w:p>
-            <w:pPr>
-              <w:spacing w:line="480" w:lineRule="auto"/>
-              <w:jc w:val="center"/>
-              <w:rPr>
-                <w:rFonts w:ascii="黑体" w:hAnsi="黑体" w:eastAsia="黑体"/>
-                <w:sz w:val="24"/>
-                <w:szCs w:val="24"/>
-              </w:rPr>
-            </w:pPr>
-          </w:p>
-          <w:p>
-            <w:pPr>
-              <w:spacing w:line="480" w:lineRule="auto"/>
-              <w:jc w:val="center"/>
-              <w:rPr>
-                <w:rFonts w:hint="eastAsia" w:ascii="黑体" w:hAnsi="黑体" w:eastAsia="黑体"/>
-                <w:sz w:val="24"/>
-                <w:szCs w:val="24"/>
-              </w:rPr>
-            </w:pPr>
-          </w:p>
-          <w:p>
-            <w:pPr>
-              <w:spacing w:line="480" w:lineRule="auto"/>
-              <w:jc w:val="right"/>
-              <w:rPr>
-                <w:rFonts w:hint="eastAsia" w:ascii="宋体" w:hAnsi="宋体"/>
-                <w:sz w:val="24"/>
-                <w:szCs w:val="24"/>
-              </w:rPr>
-            </w:pPr>
-            <w:r>
-              <w:rPr>
-                <w:rFonts w:hint="eastAsia" w:ascii="宋体" w:hAnsi="宋体"/>
-                <w:sz w:val="24"/>
-                <w:szCs w:val="24"/>
-              </w:rPr>
-              <w:t>${date}</w:t>
-            </w:r>
-          </w:p>
-        </w:tc>
-      </w:tr>
-      <w:tr>
-        <w:tblPrEx>
-          <w:tblBorders>
-            <w:top w:val="single" w:color="auto" w:sz="4" w:space="0"/>
-            <w:left w:val="single" w:color="auto" w:sz="4" w:space="0"/>
-            <w:bottom w:val="single" w:color="auto" w:sz="4" w:space="0"/>
-            <w:right w:val="single" w:color="auto" w:sz="4" w:space="0"/>
-            <w:insideH w:val="single" w:color="auto" w:sz="4" w:space="0"/>
-            <w:insideV w:val="single" w:color="auto" w:sz="4" w:space="0"/>
-          </w:tblBorders>
-          <w:tblCellMar>
-            <w:top w:w="0" w:type="dxa"/>
-            <w:left w:w="108" w:type="dxa"/>
-            <w:bottom w:w="0" w:type="dxa"/>
-            <w:right w:w="108" w:type="dxa"/>
-          </w:tblCellMar>
-        </w:tblPrEx>
-        <w:trPr>
-          <w:wBefore w:w="0" w:type="dxa"/>
           <w:trHeight w:val="1427" w:hRule="atLeast"/>
         </w:trPr>
         <w:tc>
@@ -1116,8 +1104,8 @@
     <w:lsdException w:uiPriority="99" w:name="Normal Indent"/>
     <w:lsdException w:uiPriority="99" w:name="footnote text"/>
     <w:lsdException w:uiPriority="99" w:name="annotation text"/>
-    <w:lsdException w:unhideWhenUsed="0" w:uiPriority="0" w:semiHidden="0" w:name="header"/>
-    <w:lsdException w:unhideWhenUsed="0" w:uiPriority="0" w:semiHidden="0" w:name="footer"/>
+    <w:lsdException w:qFormat="1" w:unhideWhenUsed="0" w:uiPriority="0" w:semiHidden="0" w:name="header"/>
+    <w:lsdException w:qFormat="1" w:unhideWhenUsed="0" w:uiPriority="0" w:semiHidden="0" w:name="footer"/>
     <w:lsdException w:uiPriority="99" w:name="index heading"/>
     <w:lsdException w:qFormat="1" w:uiPriority="35" w:name="caption"/>
     <w:lsdException w:uiPriority="99" w:name="table of figures"/>
@@ -1150,7 +1138,7 @@
     <w:lsdException w:qFormat="1" w:unhideWhenUsed="0" w:uiPriority="10" w:semiHidden="0" w:name="Title"/>
     <w:lsdException w:uiPriority="99" w:name="Closing"/>
     <w:lsdException w:uiPriority="99" w:name="Signature"/>
-    <w:lsdException w:unhideWhenUsed="0" w:uiPriority="0" w:semiHidden="0" w:name="Default Paragraph Font"/>
+    <w:lsdException w:qFormat="1" w:unhideWhenUsed="0" w:uiPriority="0" w:semiHidden="0" w:name="Default Paragraph Font"/>
     <w:lsdException w:uiPriority="99" w:name="Body Text"/>
     <w:lsdException w:uiPriority="99" w:name="Body Text Indent"/>
     <w:lsdException w:uiPriority="99" w:name="List Continue"/>
@@ -1188,7 +1176,7 @@
     <w:lsdException w:uiPriority="99" w:name="HTML Sample"/>
     <w:lsdException w:uiPriority="99" w:name="HTML Typewriter"/>
     <w:lsdException w:uiPriority="99" w:name="HTML Variable"/>
-    <w:lsdException w:uiPriority="99" w:semiHidden="0" w:name="Normal Table"/>
+    <w:lsdException w:qFormat="1" w:uiPriority="99" w:semiHidden="0" w:name="Normal Table"/>
     <w:lsdException w:uiPriority="99" w:name="annotation subject"/>
     <w:lsdException w:uiPriority="99" w:name="Table Simple 1"/>
     <w:lsdException w:uiPriority="99" w:name="Table Simple 2"/>
@@ -1343,6 +1331,7 @@
       <w:jc w:val="both"/>
     </w:pPr>
     <w:rPr>
+      <w:rFonts w:ascii="Times New Roman" w:hAnsi="Times New Roman" w:eastAsia="宋体" w:cs="Times New Roman"/>
       <w:kern w:val="2"/>
       <w:sz w:val="21"/>
       <w:lang w:val="en-US" w:eastAsia="zh-CN" w:bidi="ar-SA"/>
@@ -1350,14 +1339,15 @@
   </w:style>
   <w:style w:type="character" w:default="1" w:styleId="5">
     <w:name w:val="Default Paragraph Font"/>
+    <w:qFormat/>
     <w:uiPriority w:val="0"/>
   </w:style>
   <w:style w:type="table" w:default="1" w:styleId="4">
     <w:name w:val="Normal Table"/>
     <w:unhideWhenUsed/>
+    <w:qFormat/>
     <w:uiPriority w:val="99"/>
     <w:tblPr>
-      <w:tblStyle w:val="4"/>
       <w:tblCellMar>
         <w:top w:w="0" w:type="dxa"/>
         <w:left w:w="108" w:type="dxa"/>
@@ -1369,6 +1359,7 @@
   <w:style w:type="paragraph" w:styleId="2">
     <w:name w:val="footer"/>
     <w:basedOn w:val="1"/>
+    <w:qFormat/>
     <w:uiPriority w:val="0"/>
     <w:pPr>
       <w:tabs>
@@ -1385,6 +1376,7 @@
   <w:style w:type="paragraph" w:styleId="3">
     <w:name w:val="header"/>
     <w:basedOn w:val="1"/>
+    <w:qFormat/>
     <w:uiPriority w:val="0"/>
     <w:pPr>
       <w:pBdr>
@@ -1409,6 +1401,7 @@
   </w:style>
   <w:style w:type="paragraph" w:customStyle="1" w:styleId="6">
     <w:name w:val="Default"/>
+    <w:qFormat/>
     <w:uiPriority w:val="0"/>
     <w:pPr>
       <w:widowControl w:val="0"/>
@@ -1417,7 +1410,7 @@
       <w:adjustRightInd w:val="0"/>
     </w:pPr>
     <w:rPr>
-      <w:rFonts w:ascii="Arial Unicode MS" w:eastAsia="Arial Unicode MS" w:cs="Arial Unicode MS"/>
+      <w:rFonts w:ascii="Arial Unicode MS" w:hAnsi="Times New Roman" w:eastAsia="Arial Unicode MS" w:cs="Arial Unicode MS"/>
       <w:color w:val="000000"/>
       <w:sz w:val="24"/>
       <w:szCs w:val="24"/>

</xml_diff>